<commit_message>
tweaks to treatment of missing data format
</commit_message>
<xml_diff>
--- a/indicators/7-1-1.docx
+++ b/indicators/7-1-1.docx
@@ -1449,7 +1449,7 @@
                 <w:sz w:val="18"/>
                 <w:szCs w:val="18"/>
               </w:rPr>
-              <w:t>22 October 2020</w:t>
+              <w:t>19 November 2020</w:t>
             </w:r>
             <w:r>
               <w:rPr>
@@ -2729,15 +2729,7 @@
               <w:pStyle w:val="MText"/>
             </w:pPr>
             <w:r>
-              <w:t xml:space="preserve">If data sources have any information on electricity access, it is collected and </w:t>
-            </w:r>
-            <w:proofErr w:type="spellStart"/>
-            <w:r>
-              <w:t>analysed</w:t>
-            </w:r>
-            <w:proofErr w:type="spellEnd"/>
-            <w:r>
-              <w:t xml:space="preserve"> in line with the previous trends and future projections of each country. Data validation is conducted by checking that the figures are reflective of the ground level scenario as well as are in line with country populations, income levels and electrification programs. </w:t>
+              <w:t xml:space="preserve">If data sources have any information on electricity access, it is collected and analysed in line with the previous trends and future projections of each country. Data validation is conducted by checking that the figures are reflective of the ground level scenario as well as are in line with country populations, income levels and electrification programs. </w:t>
             </w:r>
           </w:p>
         </w:tc>
@@ -3741,12 +3733,16 @@
               <w:rPr>
                 <w:b/>
                 <w:bCs/>
+                <w:i/>
+                <w:iCs/>
               </w:rPr>
             </w:pPr>
             <w:r>
               <w:rPr>
                 <w:b/>
                 <w:bCs/>
+                <w:i/>
+                <w:iCs/>
               </w:rPr>
               <w:t>At country level</w:t>
             </w:r>
@@ -3754,6 +3750,8 @@
               <w:rPr>
                 <w:b/>
                 <w:bCs/>
+                <w:i/>
+                <w:iCs/>
               </w:rPr>
               <w:t>:</w:t>
             </w:r>
@@ -3993,17 +3991,6 @@
             </w:pPr>
             <w:r>
               <w:t xml:space="preserve">Countries generally use internationally accepted methods of conducting censuses and national surveys. There is some level of disparity between countries and regional methodologies, but the efforts to harmonize data is improving. </w:t>
-            </w:r>
-          </w:p>
-          <w:p>
-            <w:pPr>
-              <w:pStyle w:val="MText"/>
-            </w:pPr>
-            <w:r>
-              <w:rPr>
-                <w:highlight w:val="lightGray"/>
-              </w:rPr>
-              <w:t>(same answer from previous question?)</w:t>
             </w:r>
           </w:p>
         </w:tc>
@@ -4412,13 +4399,14 @@
           </w:p>
           <w:p>
             <w:pPr>
-              <w:rPr>
-                <w:rFonts w:cs="Times New Roman"/>
-              </w:rPr>
+              <w:pStyle w:val="MSubHeader"/>
             </w:pPr>
             <w:r>
               <w:rPr>
                 <w:rStyle w:val="MSubHeaderChar"/>
+                <w:b/>
+                <w:bCs/>
+                <w:shd w:val="clear" w:color="auto" w:fill="auto"/>
               </w:rPr>
               <w:t>Disaggregation</w:t>
             </w:r>
@@ -4434,29 +4422,32 @@
               <w:t xml:space="preserve">Electricity access rates are disaggregated by geographic location into total, urban and rural rates. Countries that are classified as </w:t>
             </w:r>
             <w:r>
+              <w:t>“</w:t>
+            </w:r>
+            <w:r>
+              <w:t>Developed</w:t>
+            </w:r>
+            <w:r>
+              <w:t>”</w:t>
+            </w:r>
+            <w:r>
+              <w:t xml:space="preserve"> or </w:t>
+            </w:r>
+            <w:r>
+              <w:t>“</w:t>
+            </w:r>
+            <w:r>
+              <w:t>High Income</w:t>
+            </w:r>
+            <w:r>
+              <w:t>”</w:t>
+            </w:r>
+            <w:r>
+              <w:t xml:space="preserve"> are assumed to have 100 percent </w:t>
+            </w:r>
+            <w:r>
               <w:lastRenderedPageBreak/>
-              <w:t>“</w:t>
-            </w:r>
-            <w:r>
-              <w:t>Developed</w:t>
-            </w:r>
-            <w:r>
-              <w:t>”</w:t>
-            </w:r>
-            <w:r>
-              <w:t xml:space="preserve"> or </w:t>
-            </w:r>
-            <w:r>
-              <w:t>“</w:t>
-            </w:r>
-            <w:r>
-              <w:t>High Income</w:t>
-            </w:r>
-            <w:r>
-              <w:t>”</w:t>
-            </w:r>
-            <w:r>
-              <w:t xml:space="preserve"> are assumed to have 100 percent from the first year it was added to the category. </w:t>
+              <w:t xml:space="preserve">from the first year it was added to the category. </w:t>
             </w:r>
             <w:r>
               <w:t>Disaggregation of access to electricity by rural or urban place of residence is possible for all countries.</w:t>

</xml_diff>